<commit_message>
memoria y mostrar unidades productos
</commit_message>
<xml_diff>
--- a/Memoria.docx
+++ b/Memoria.docx
@@ -1551,6 +1551,12 @@
     <w:p>
       <w:r>
         <w:t xml:space="preserve">Finalmente, si tenemos el permiso de gestor de contenidos se nos mostrará un botón para añadir, eliminar o modificar tanto las experiencias como los productos. Todas estas opciones son totalmente funcionales y actualizan la bd. </w:t>
+      </w:r>
+    </w:p>
+    <w:p/>
+    <w:p>
+      <w:r>
+        <w:t>Como último pequeño detalle, en el pie de página se han incluido unos logos de las redes sociales. La imagen de Twitter redirige a una imagen dado que no contamos con esa red social. El icono de YouTube nos muestra un video de un fondo marino. No obstante, los iconos de Instagram y Facebook redirigen al usuario a nuestros perfiles oficiales y operativos.</w:t>
       </w:r>
     </w:p>
     <w:sectPr>

</xml_diff>

<commit_message>
memoria con pie pagina
</commit_message>
<xml_diff>
--- a/Memoria.docx
+++ b/Memoria.docx
@@ -12,6 +12,15 @@
           <w:szCs w:val="60"/>
         </w:rPr>
       </w:pPr>
+      <w:r>
+        <w:rPr>
+          <w:b w:val="1"/>
+          <w:sz w:val="60"/>
+          <w:szCs w:val="60"/>
+          <w:vertAlign w:val="superscript"/>
+        </w:rPr>
+        <w:footnoteReference w:customMarkFollows="0" w:id="0"/>
+      </w:r>
       <w:r>
         <w:rPr>
           <w:b w:val="1"/>
@@ -123,7 +132,7 @@
                     <pic:cNvPicPr preferRelativeResize="0"/>
                   </pic:nvPicPr>
                   <pic:blipFill>
-                    <a:blip r:embed="rId6"/>
+                    <a:blip r:embed="rId7"/>
                     <a:srcRect b="0" l="0" r="0" t="0"/>
                     <a:stretch>
                       <a:fillRect/>
@@ -343,20 +352,13 @@
       </w:pPr>
       <w:r>
         <w:rPr>
-          <w:rtl w:val="0"/>
-        </w:rPr>
-      </w:r>
-    </w:p>
-    <w:p>
-      <w:pPr>
-        <w:ind w:left="720" w:firstLine="0"/>
-        <w:jc w:val="left"/>
-        <w:rPr>
           <w:b w:val="1"/>
           <w:sz w:val="40"/>
           <w:szCs w:val="40"/>
-        </w:rPr>
-      </w:pPr>
+          <w:vertAlign w:val="superscript"/>
+        </w:rPr>
+        <w:footnoteReference w:customMarkFollows="0" w:id="1"/>
+      </w:r>
       <w:r>
         <w:rPr>
           <w:rtl w:val="0"/>
@@ -391,28 +393,28 @@
       </w:pPr>
       <w:r>
         <w:rPr>
+          <w:rtl w:val="0"/>
+        </w:rPr>
+      </w:r>
+    </w:p>
+    <w:p>
+      <w:pPr>
+        <w:ind w:left="720" w:firstLine="0"/>
+        <w:jc w:val="left"/>
+        <w:rPr>
           <w:b w:val="1"/>
           <w:sz w:val="40"/>
           <w:szCs w:val="40"/>
-          <w:rtl w:val="0"/>
-        </w:rPr>
-        <w:t xml:space="preserve">Índice</w:t>
-      </w:r>
-    </w:p>
-    <w:p>
-      <w:pPr>
-        <w:ind w:left="720" w:firstLine="0"/>
-        <w:jc w:val="left"/>
+        </w:rPr>
+      </w:pPr>
+      <w:r>
         <w:rPr>
           <w:b w:val="1"/>
           <w:sz w:val="40"/>
           <w:szCs w:val="40"/>
-        </w:rPr>
-      </w:pPr>
-      <w:r>
-        <w:rPr>
-          <w:rtl w:val="0"/>
-        </w:rPr>
+          <w:rtl w:val="0"/>
+        </w:rPr>
+        <w:t xml:space="preserve">Índice</w:t>
       </w:r>
     </w:p>
     <w:p>
@@ -468,460 +470,490 @@
         <w:ind w:left="720" w:firstLine="0"/>
         <w:jc w:val="left"/>
         <w:rPr>
-          <w:sz w:val="24"/>
-          <w:szCs w:val="24"/>
-        </w:rPr>
-      </w:pPr>
-      <w:r>
-        <w:rPr>
-          <w:sz w:val="24"/>
-          <w:szCs w:val="24"/>
-          <w:rtl w:val="0"/>
-        </w:rPr>
-        <w:t xml:space="preserve">Objetivos del proyecto . . . . . . . . . . . . . . . . . . . . . . . . . . . . .</w:t>
-      </w:r>
-    </w:p>
-    <w:p>
-      <w:pPr>
-        <w:ind w:left="720" w:firstLine="0"/>
-        <w:jc w:val="left"/>
-        <w:rPr>
-          <w:sz w:val="24"/>
-          <w:szCs w:val="24"/>
-        </w:rPr>
-      </w:pPr>
-      <w:r>
-        <w:rPr>
-          <w:rtl w:val="0"/>
-        </w:rPr>
-      </w:r>
-    </w:p>
-    <w:p>
-      <w:pPr>
-        <w:ind w:left="720" w:firstLine="0"/>
-        <w:jc w:val="left"/>
-        <w:rPr>
-          <w:sz w:val="24"/>
-          <w:szCs w:val="24"/>
-        </w:rPr>
-      </w:pPr>
-      <w:r>
-        <w:rPr>
-          <w:sz w:val="24"/>
-          <w:szCs w:val="24"/>
-          <w:rtl w:val="0"/>
-        </w:rPr>
-        <w:t xml:space="preserve">Tipos de usuarios . . . . . . . . . . . . . . . . . . . . . . . . . . . . . . . . .</w:t>
-      </w:r>
-    </w:p>
-    <w:p>
-      <w:pPr>
-        <w:ind w:left="720" w:firstLine="0"/>
-        <w:jc w:val="left"/>
-        <w:rPr>
-          <w:sz w:val="24"/>
-          <w:szCs w:val="24"/>
-        </w:rPr>
-      </w:pPr>
-      <w:r>
-        <w:rPr>
-          <w:rtl w:val="0"/>
-        </w:rPr>
-      </w:r>
-    </w:p>
-    <w:p>
-      <w:pPr>
-        <w:ind w:left="720" w:firstLine="0"/>
-        <w:jc w:val="left"/>
-        <w:rPr>
-          <w:sz w:val="24"/>
-          <w:szCs w:val="24"/>
-        </w:rPr>
-      </w:pPr>
-      <w:r>
-        <w:rPr>
-          <w:sz w:val="24"/>
-          <w:szCs w:val="24"/>
-          <w:rtl w:val="0"/>
-        </w:rPr>
-        <w:t xml:space="preserve">Listado de scripts para las vistas . . . . . . . . . . . . . . . . . . . . .</w:t>
-      </w:r>
-    </w:p>
-    <w:p>
-      <w:pPr>
-        <w:ind w:left="720" w:firstLine="0"/>
-        <w:jc w:val="left"/>
-        <w:rPr>
-          <w:sz w:val="24"/>
-          <w:szCs w:val="24"/>
-        </w:rPr>
-      </w:pPr>
-      <w:r>
-        <w:rPr>
-          <w:rtl w:val="0"/>
-        </w:rPr>
-      </w:r>
-    </w:p>
-    <w:p>
-      <w:pPr>
-        <w:ind w:left="720" w:firstLine="0"/>
-        <w:jc w:val="left"/>
-        <w:rPr>
-          <w:sz w:val="24"/>
-          <w:szCs w:val="24"/>
-        </w:rPr>
-      </w:pPr>
-      <w:r>
-        <w:rPr>
-          <w:sz w:val="24"/>
-          <w:szCs w:val="24"/>
-          <w:rtl w:val="0"/>
-        </w:rPr>
-        <w:t xml:space="preserve">Scripts adicionales . . . . . . . . . . . . . . . . . . . . . . . . . . . . . . . .</w:t>
-      </w:r>
-    </w:p>
-    <w:p>
-      <w:pPr>
-        <w:ind w:left="720" w:firstLine="0"/>
-        <w:jc w:val="left"/>
-        <w:rPr>
-          <w:sz w:val="24"/>
-          <w:szCs w:val="24"/>
-        </w:rPr>
-      </w:pPr>
-      <w:r>
-        <w:rPr>
-          <w:rtl w:val="0"/>
-        </w:rPr>
-      </w:r>
-    </w:p>
-    <w:p>
-      <w:pPr>
-        <w:ind w:left="720" w:firstLine="0"/>
-        <w:jc w:val="left"/>
-        <w:rPr>
-          <w:sz w:val="24"/>
-          <w:szCs w:val="24"/>
-        </w:rPr>
-      </w:pPr>
-      <w:r>
-        <w:rPr>
-          <w:sz w:val="24"/>
-          <w:szCs w:val="24"/>
-          <w:rtl w:val="0"/>
-        </w:rPr>
-        <w:t xml:space="preserve">Estructura de la Base de Datos . . . . . . . . . . . . . . . . . . . . . . </w:t>
-      </w:r>
-    </w:p>
-    <w:p>
-      <w:pPr>
-        <w:ind w:left="720" w:firstLine="0"/>
-        <w:jc w:val="left"/>
-        <w:rPr>
-          <w:sz w:val="24"/>
-          <w:szCs w:val="24"/>
-        </w:rPr>
-      </w:pPr>
-      <w:r>
-        <w:rPr>
-          <w:rtl w:val="0"/>
-        </w:rPr>
-      </w:r>
-    </w:p>
-    <w:p>
-      <w:pPr>
-        <w:ind w:left="720" w:firstLine="0"/>
-        <w:jc w:val="left"/>
-        <w:rPr>
-          <w:sz w:val="24"/>
-          <w:szCs w:val="24"/>
-        </w:rPr>
-      </w:pPr>
-      <w:r>
-        <w:rPr>
-          <w:rtl w:val="0"/>
-        </w:rPr>
-      </w:r>
-    </w:p>
-    <w:p>
-      <w:pPr>
-        <w:ind w:left="720" w:firstLine="0"/>
-        <w:jc w:val="left"/>
-        <w:rPr>
-          <w:sz w:val="24"/>
-          <w:szCs w:val="24"/>
-        </w:rPr>
-      </w:pPr>
-      <w:r>
-        <w:rPr>
-          <w:rtl w:val="0"/>
-        </w:rPr>
-      </w:r>
-    </w:p>
-    <w:p>
-      <w:pPr>
-        <w:ind w:left="720" w:firstLine="0"/>
-        <w:jc w:val="left"/>
-        <w:rPr>
-          <w:sz w:val="24"/>
-          <w:szCs w:val="24"/>
-        </w:rPr>
-      </w:pPr>
-      <w:r>
-        <w:rPr>
-          <w:rtl w:val="0"/>
-        </w:rPr>
-      </w:r>
-    </w:p>
-    <w:p>
-      <w:pPr>
-        <w:ind w:left="720" w:firstLine="0"/>
-        <w:jc w:val="left"/>
-        <w:rPr>
-          <w:sz w:val="24"/>
-          <w:szCs w:val="24"/>
-        </w:rPr>
-      </w:pPr>
-      <w:r>
-        <w:rPr>
-          <w:rtl w:val="0"/>
-        </w:rPr>
-      </w:r>
-    </w:p>
-    <w:p>
-      <w:pPr>
-        <w:ind w:left="720" w:firstLine="0"/>
-        <w:jc w:val="left"/>
-        <w:rPr>
-          <w:sz w:val="24"/>
-          <w:szCs w:val="24"/>
-        </w:rPr>
-      </w:pPr>
-      <w:r>
-        <w:rPr>
-          <w:rtl w:val="0"/>
-        </w:rPr>
-      </w:r>
-    </w:p>
-    <w:p>
-      <w:pPr>
-        <w:ind w:left="720" w:firstLine="0"/>
-        <w:jc w:val="left"/>
-        <w:rPr>
-          <w:sz w:val="24"/>
-          <w:szCs w:val="24"/>
-        </w:rPr>
-      </w:pPr>
-      <w:r>
-        <w:rPr>
-          <w:rtl w:val="0"/>
-        </w:rPr>
-      </w:r>
-    </w:p>
-    <w:p>
-      <w:pPr>
-        <w:ind w:left="720" w:firstLine="0"/>
-        <w:jc w:val="left"/>
-        <w:rPr>
-          <w:sz w:val="24"/>
-          <w:szCs w:val="24"/>
-        </w:rPr>
-      </w:pPr>
-      <w:r>
-        <w:rPr>
-          <w:rtl w:val="0"/>
-        </w:rPr>
-      </w:r>
-    </w:p>
-    <w:p>
-      <w:pPr>
-        <w:ind w:left="720" w:firstLine="0"/>
-        <w:jc w:val="left"/>
-        <w:rPr>
-          <w:sz w:val="24"/>
-          <w:szCs w:val="24"/>
-        </w:rPr>
-      </w:pPr>
-      <w:r>
-        <w:rPr>
-          <w:rtl w:val="0"/>
-        </w:rPr>
-      </w:r>
-    </w:p>
-    <w:p>
-      <w:pPr>
-        <w:ind w:left="720" w:firstLine="0"/>
-        <w:jc w:val="left"/>
-        <w:rPr>
-          <w:sz w:val="24"/>
-          <w:szCs w:val="24"/>
-        </w:rPr>
-      </w:pPr>
-      <w:r>
-        <w:rPr>
-          <w:rtl w:val="0"/>
-        </w:rPr>
-      </w:r>
-    </w:p>
-    <w:p>
-      <w:pPr>
-        <w:ind w:left="720" w:firstLine="0"/>
-        <w:jc w:val="left"/>
-        <w:rPr>
-          <w:sz w:val="24"/>
-          <w:szCs w:val="24"/>
-        </w:rPr>
-      </w:pPr>
-      <w:r>
-        <w:rPr>
-          <w:rtl w:val="0"/>
-        </w:rPr>
-      </w:r>
-    </w:p>
-    <w:p>
-      <w:pPr>
-        <w:ind w:left="720" w:firstLine="0"/>
-        <w:jc w:val="left"/>
-        <w:rPr>
-          <w:sz w:val="24"/>
-          <w:szCs w:val="24"/>
-        </w:rPr>
-      </w:pPr>
-      <w:r>
-        <w:rPr>
-          <w:rtl w:val="0"/>
-        </w:rPr>
-      </w:r>
-    </w:p>
-    <w:p>
-      <w:pPr>
-        <w:ind w:left="720" w:firstLine="0"/>
-        <w:jc w:val="left"/>
-        <w:rPr>
-          <w:sz w:val="24"/>
-          <w:szCs w:val="24"/>
-        </w:rPr>
-      </w:pPr>
-      <w:r>
-        <w:rPr>
-          <w:rtl w:val="0"/>
-        </w:rPr>
-      </w:r>
-    </w:p>
-    <w:p>
-      <w:pPr>
-        <w:ind w:left="720" w:firstLine="0"/>
-        <w:jc w:val="left"/>
-        <w:rPr>
-          <w:sz w:val="24"/>
-          <w:szCs w:val="24"/>
-        </w:rPr>
-      </w:pPr>
-      <w:r>
-        <w:rPr>
-          <w:rtl w:val="0"/>
-        </w:rPr>
-      </w:r>
-    </w:p>
-    <w:p>
-      <w:pPr>
-        <w:ind w:left="720" w:firstLine="0"/>
-        <w:jc w:val="left"/>
-        <w:rPr>
-          <w:sz w:val="24"/>
-          <w:szCs w:val="24"/>
-        </w:rPr>
-      </w:pPr>
-      <w:r>
-        <w:rPr>
-          <w:rtl w:val="0"/>
-        </w:rPr>
-      </w:r>
-    </w:p>
-    <w:p>
-      <w:pPr>
-        <w:ind w:left="720" w:firstLine="0"/>
-        <w:jc w:val="left"/>
-        <w:rPr>
-          <w:sz w:val="24"/>
-          <w:szCs w:val="24"/>
-        </w:rPr>
-      </w:pPr>
-      <w:r>
-        <w:rPr>
-          <w:rtl w:val="0"/>
-        </w:rPr>
-      </w:r>
-    </w:p>
-    <w:p>
-      <w:pPr>
-        <w:ind w:left="720" w:firstLine="0"/>
-        <w:jc w:val="left"/>
-        <w:rPr>
-          <w:sz w:val="24"/>
-          <w:szCs w:val="24"/>
-        </w:rPr>
-      </w:pPr>
-      <w:r>
-        <w:rPr>
-          <w:rtl w:val="0"/>
-        </w:rPr>
-      </w:r>
-    </w:p>
-    <w:p>
-      <w:pPr>
-        <w:ind w:left="720" w:firstLine="0"/>
-        <w:jc w:val="left"/>
-        <w:rPr>
-          <w:sz w:val="24"/>
-          <w:szCs w:val="24"/>
-        </w:rPr>
-      </w:pPr>
-      <w:r>
-        <w:rPr>
-          <w:rtl w:val="0"/>
-        </w:rPr>
-      </w:r>
-    </w:p>
-    <w:p>
-      <w:pPr>
-        <w:ind w:left="720" w:firstLine="0"/>
-        <w:jc w:val="left"/>
-        <w:rPr>
-          <w:sz w:val="24"/>
-          <w:szCs w:val="24"/>
-        </w:rPr>
-      </w:pPr>
-      <w:r>
-        <w:rPr>
-          <w:rtl w:val="0"/>
-        </w:rPr>
-      </w:r>
-    </w:p>
-    <w:p>
-      <w:pPr>
-        <w:ind w:left="720" w:firstLine="0"/>
-        <w:jc w:val="left"/>
-        <w:rPr>
-          <w:sz w:val="24"/>
-          <w:szCs w:val="24"/>
-        </w:rPr>
-      </w:pPr>
-      <w:r>
-        <w:rPr>
-          <w:rtl w:val="0"/>
-        </w:rPr>
-      </w:r>
-    </w:p>
-    <w:p>
-      <w:pPr>
-        <w:ind w:left="720" w:firstLine="0"/>
-        <w:jc w:val="left"/>
-        <w:rPr>
-          <w:sz w:val="24"/>
-          <w:szCs w:val="24"/>
-        </w:rPr>
-      </w:pPr>
+          <w:b w:val="1"/>
+          <w:sz w:val="40"/>
+          <w:szCs w:val="40"/>
+        </w:rPr>
+      </w:pPr>
+      <w:r>
+        <w:rPr>
+          <w:rtl w:val="0"/>
+        </w:rPr>
+      </w:r>
+    </w:p>
+    <w:p>
+      <w:pPr>
+        <w:ind w:left="720" w:firstLine="0"/>
+        <w:jc w:val="left"/>
+        <w:rPr>
+          <w:sz w:val="24"/>
+          <w:szCs w:val="24"/>
+        </w:rPr>
+      </w:pPr>
+      <w:r>
+        <w:rPr>
+          <w:sz w:val="24"/>
+          <w:szCs w:val="24"/>
+          <w:rtl w:val="0"/>
+        </w:rPr>
+        <w:t xml:space="preserve">Objetivos del proyecto . . . . . . . . . . . . . . . . . . . . . . . . . . . . .    3</w:t>
+      </w:r>
+    </w:p>
+    <w:p>
+      <w:pPr>
+        <w:ind w:left="720" w:firstLine="0"/>
+        <w:jc w:val="left"/>
+        <w:rPr>
+          <w:sz w:val="24"/>
+          <w:szCs w:val="24"/>
+        </w:rPr>
+      </w:pPr>
+      <w:r>
+        <w:rPr>
+          <w:rtl w:val="0"/>
+        </w:rPr>
+      </w:r>
+    </w:p>
+    <w:p>
+      <w:pPr>
+        <w:ind w:left="720" w:firstLine="0"/>
+        <w:jc w:val="left"/>
+        <w:rPr>
+          <w:sz w:val="24"/>
+          <w:szCs w:val="24"/>
+        </w:rPr>
+      </w:pPr>
+      <w:r>
+        <w:rPr>
+          <w:sz w:val="24"/>
+          <w:szCs w:val="24"/>
+          <w:rtl w:val="0"/>
+        </w:rPr>
+        <w:t xml:space="preserve">Tipos de usuarios . . . . . . . . . . . . . . . . . . . . . . . . . . . . . . . . .   4</w:t>
+      </w:r>
+    </w:p>
+    <w:p>
+      <w:pPr>
+        <w:ind w:left="720" w:firstLine="0"/>
+        <w:jc w:val="left"/>
+        <w:rPr>
+          <w:sz w:val="24"/>
+          <w:szCs w:val="24"/>
+        </w:rPr>
+      </w:pPr>
+      <w:r>
+        <w:rPr>
+          <w:sz w:val="24"/>
+          <w:szCs w:val="24"/>
+          <w:rtl w:val="0"/>
+        </w:rPr>
+        <w:t xml:space="preserve"> </w:t>
+      </w:r>
+    </w:p>
+    <w:p>
+      <w:pPr>
+        <w:ind w:left="720" w:firstLine="0"/>
+        <w:jc w:val="left"/>
+        <w:rPr>
+          <w:sz w:val="24"/>
+          <w:szCs w:val="24"/>
+        </w:rPr>
+      </w:pPr>
+      <w:r>
+        <w:rPr>
+          <w:sz w:val="24"/>
+          <w:szCs w:val="24"/>
+          <w:rtl w:val="0"/>
+        </w:rPr>
+        <w:t xml:space="preserve">Listado de scripts para las vistas . . . . . . . . . . . . . . . . . . . . .   5</w:t>
+      </w:r>
+    </w:p>
+    <w:p>
+      <w:pPr>
+        <w:ind w:left="720" w:firstLine="0"/>
+        <w:jc w:val="left"/>
+        <w:rPr>
+          <w:sz w:val="24"/>
+          <w:szCs w:val="24"/>
+        </w:rPr>
+      </w:pPr>
+      <w:r>
+        <w:rPr>
+          <w:rtl w:val="0"/>
+        </w:rPr>
+      </w:r>
+    </w:p>
+    <w:p>
+      <w:pPr>
+        <w:ind w:left="720" w:firstLine="0"/>
+        <w:jc w:val="left"/>
+        <w:rPr>
+          <w:sz w:val="24"/>
+          <w:szCs w:val="24"/>
+        </w:rPr>
+      </w:pPr>
+      <w:r>
+        <w:rPr>
+          <w:sz w:val="24"/>
+          <w:szCs w:val="24"/>
+          <w:rtl w:val="0"/>
+        </w:rPr>
+        <w:t xml:space="preserve">Scripts adicionales . . . . . . . . . . . . . . . . . . . . . . . . . . . . . . . .   7</w:t>
+      </w:r>
+    </w:p>
+    <w:p>
+      <w:pPr>
+        <w:ind w:left="720" w:firstLine="0"/>
+        <w:jc w:val="left"/>
+        <w:rPr>
+          <w:sz w:val="24"/>
+          <w:szCs w:val="24"/>
+        </w:rPr>
+      </w:pPr>
+      <w:r>
+        <w:rPr>
+          <w:rtl w:val="0"/>
+        </w:rPr>
+      </w:r>
+    </w:p>
+    <w:p>
+      <w:pPr>
+        <w:ind w:left="720" w:firstLine="0"/>
+        <w:jc w:val="left"/>
+        <w:rPr>
+          <w:sz w:val="24"/>
+          <w:szCs w:val="24"/>
+        </w:rPr>
+      </w:pPr>
+      <w:r>
+        <w:rPr>
+          <w:sz w:val="24"/>
+          <w:szCs w:val="24"/>
+          <w:rtl w:val="0"/>
+        </w:rPr>
+        <w:t xml:space="preserve">Estructura de la Base de Datos . . . . . . . . . . . . . . . . . . . . . .   9</w:t>
+      </w:r>
+    </w:p>
+    <w:p>
+      <w:pPr>
+        <w:ind w:left="720" w:firstLine="0"/>
+        <w:jc w:val="left"/>
+        <w:rPr>
+          <w:sz w:val="24"/>
+          <w:szCs w:val="24"/>
+        </w:rPr>
+      </w:pPr>
+      <w:r>
+        <w:rPr>
+          <w:rtl w:val="0"/>
+        </w:rPr>
+      </w:r>
+    </w:p>
+    <w:p>
+      <w:pPr>
+        <w:ind w:left="720" w:firstLine="0"/>
+        <w:jc w:val="left"/>
+        <w:rPr>
+          <w:sz w:val="24"/>
+          <w:szCs w:val="24"/>
+        </w:rPr>
+      </w:pPr>
+      <w:r>
+        <w:rPr>
+          <w:sz w:val="24"/>
+          <w:szCs w:val="24"/>
+          <w:rtl w:val="0"/>
+        </w:rPr>
+        <w:t xml:space="preserve">Funcionamiento . . . . . . . . . . . . . . . . . . . . . . . . . . . . . . . . . .   10</w:t>
+      </w:r>
+    </w:p>
+    <w:p>
+      <w:pPr>
+        <w:ind w:left="720" w:firstLine="0"/>
+        <w:jc w:val="left"/>
+        <w:rPr>
+          <w:sz w:val="24"/>
+          <w:szCs w:val="24"/>
+        </w:rPr>
+      </w:pPr>
+      <w:r>
+        <w:rPr>
+          <w:rtl w:val="0"/>
+        </w:rPr>
+      </w:r>
+    </w:p>
+    <w:p>
+      <w:pPr>
+        <w:ind w:left="720" w:firstLine="0"/>
+        <w:jc w:val="left"/>
+        <w:rPr>
+          <w:sz w:val="24"/>
+          <w:szCs w:val="24"/>
+        </w:rPr>
+      </w:pPr>
+      <w:r>
+        <w:rPr>
+          <w:rtl w:val="0"/>
+        </w:rPr>
+      </w:r>
+    </w:p>
+    <w:p>
+      <w:pPr>
+        <w:ind w:left="720" w:firstLine="0"/>
+        <w:jc w:val="left"/>
+        <w:rPr>
+          <w:sz w:val="24"/>
+          <w:szCs w:val="24"/>
+        </w:rPr>
+      </w:pPr>
+      <w:r>
+        <w:rPr>
+          <w:rtl w:val="0"/>
+        </w:rPr>
+      </w:r>
+    </w:p>
+    <w:p>
+      <w:pPr>
+        <w:ind w:left="720" w:firstLine="0"/>
+        <w:jc w:val="left"/>
+        <w:rPr>
+          <w:sz w:val="24"/>
+          <w:szCs w:val="24"/>
+        </w:rPr>
+      </w:pPr>
+      <w:r>
+        <w:rPr>
+          <w:rtl w:val="0"/>
+        </w:rPr>
+      </w:r>
+    </w:p>
+    <w:p>
+      <w:pPr>
+        <w:ind w:left="720" w:firstLine="0"/>
+        <w:jc w:val="left"/>
+        <w:rPr>
+          <w:sz w:val="24"/>
+          <w:szCs w:val="24"/>
+        </w:rPr>
+      </w:pPr>
+      <w:r>
+        <w:rPr>
+          <w:rtl w:val="0"/>
+        </w:rPr>
+      </w:r>
+    </w:p>
+    <w:p>
+      <w:pPr>
+        <w:ind w:left="720" w:firstLine="0"/>
+        <w:jc w:val="left"/>
+        <w:rPr>
+          <w:sz w:val="24"/>
+          <w:szCs w:val="24"/>
+        </w:rPr>
+      </w:pPr>
+      <w:r>
+        <w:rPr>
+          <w:rtl w:val="0"/>
+        </w:rPr>
+      </w:r>
+    </w:p>
+    <w:p>
+      <w:pPr>
+        <w:ind w:left="720" w:firstLine="0"/>
+        <w:jc w:val="left"/>
+        <w:rPr>
+          <w:sz w:val="24"/>
+          <w:szCs w:val="24"/>
+        </w:rPr>
+      </w:pPr>
+      <w:r>
+        <w:rPr>
+          <w:rtl w:val="0"/>
+        </w:rPr>
+      </w:r>
+    </w:p>
+    <w:p>
+      <w:pPr>
+        <w:ind w:left="720" w:firstLine="0"/>
+        <w:jc w:val="left"/>
+        <w:rPr>
+          <w:sz w:val="24"/>
+          <w:szCs w:val="24"/>
+        </w:rPr>
+      </w:pPr>
+      <w:r>
+        <w:rPr>
+          <w:rtl w:val="0"/>
+        </w:rPr>
+      </w:r>
+    </w:p>
+    <w:p>
+      <w:pPr>
+        <w:ind w:left="720" w:firstLine="0"/>
+        <w:jc w:val="left"/>
+        <w:rPr>
+          <w:sz w:val="24"/>
+          <w:szCs w:val="24"/>
+        </w:rPr>
+      </w:pPr>
+      <w:r>
+        <w:rPr>
+          <w:rtl w:val="0"/>
+        </w:rPr>
+      </w:r>
+    </w:p>
+    <w:p>
+      <w:pPr>
+        <w:ind w:left="720" w:firstLine="0"/>
+        <w:jc w:val="left"/>
+        <w:rPr>
+          <w:sz w:val="24"/>
+          <w:szCs w:val="24"/>
+        </w:rPr>
+      </w:pPr>
+      <w:r>
+        <w:rPr>
+          <w:rtl w:val="0"/>
+        </w:rPr>
+      </w:r>
+    </w:p>
+    <w:p>
+      <w:pPr>
+        <w:ind w:left="720" w:firstLine="0"/>
+        <w:jc w:val="left"/>
+        <w:rPr>
+          <w:sz w:val="24"/>
+          <w:szCs w:val="24"/>
+        </w:rPr>
+      </w:pPr>
+      <w:r>
+        <w:rPr>
+          <w:rtl w:val="0"/>
+        </w:rPr>
+      </w:r>
+    </w:p>
+    <w:p>
+      <w:pPr>
+        <w:ind w:left="720" w:firstLine="0"/>
+        <w:jc w:val="left"/>
+        <w:rPr>
+          <w:sz w:val="24"/>
+          <w:szCs w:val="24"/>
+        </w:rPr>
+      </w:pPr>
+      <w:r>
+        <w:rPr>
+          <w:rtl w:val="0"/>
+        </w:rPr>
+      </w:r>
+    </w:p>
+    <w:p>
+      <w:pPr>
+        <w:ind w:left="720" w:firstLine="0"/>
+        <w:jc w:val="left"/>
+        <w:rPr>
+          <w:sz w:val="24"/>
+          <w:szCs w:val="24"/>
+        </w:rPr>
+      </w:pPr>
+      <w:r>
+        <w:rPr>
+          <w:rtl w:val="0"/>
+        </w:rPr>
+      </w:r>
+    </w:p>
+    <w:p>
+      <w:pPr>
+        <w:ind w:left="720" w:firstLine="0"/>
+        <w:jc w:val="left"/>
+        <w:rPr>
+          <w:sz w:val="24"/>
+          <w:szCs w:val="24"/>
+        </w:rPr>
+      </w:pPr>
+      <w:r>
+        <w:rPr>
+          <w:rtl w:val="0"/>
+        </w:rPr>
+      </w:r>
+    </w:p>
+    <w:p>
+      <w:pPr>
+        <w:ind w:left="720" w:firstLine="0"/>
+        <w:jc w:val="left"/>
+        <w:rPr>
+          <w:sz w:val="24"/>
+          <w:szCs w:val="24"/>
+        </w:rPr>
+      </w:pPr>
+      <w:r>
+        <w:rPr>
+          <w:rtl w:val="0"/>
+        </w:rPr>
+      </w:r>
+    </w:p>
+    <w:p>
+      <w:pPr>
+        <w:ind w:left="720" w:firstLine="0"/>
+        <w:jc w:val="left"/>
+        <w:rPr>
+          <w:sz w:val="24"/>
+          <w:szCs w:val="24"/>
+        </w:rPr>
+      </w:pPr>
+      <w:r>
+        <w:rPr>
+          <w:rtl w:val="0"/>
+        </w:rPr>
+      </w:r>
+    </w:p>
+    <w:p>
+      <w:pPr>
+        <w:ind w:left="720" w:firstLine="0"/>
+        <w:jc w:val="left"/>
+        <w:rPr>
+          <w:sz w:val="24"/>
+          <w:szCs w:val="24"/>
+        </w:rPr>
+      </w:pPr>
+      <w:r>
+        <w:rPr>
+          <w:rtl w:val="0"/>
+        </w:rPr>
+      </w:r>
+    </w:p>
+    <w:p>
+      <w:pPr>
+        <w:ind w:left="720" w:firstLine="0"/>
+        <w:jc w:val="left"/>
+        <w:rPr>
+          <w:sz w:val="24"/>
+          <w:szCs w:val="24"/>
+        </w:rPr>
+      </w:pPr>
+      <w:r>
+        <w:rPr>
+          <w:rtl w:val="0"/>
+        </w:rPr>
+      </w:r>
+    </w:p>
+    <w:p>
+      <w:pPr>
+        <w:ind w:left="720" w:firstLine="0"/>
+        <w:jc w:val="left"/>
+        <w:rPr>
+          <w:sz w:val="24"/>
+          <w:szCs w:val="24"/>
+        </w:rPr>
+      </w:pPr>
+      <w:r>
+        <w:rPr>
+          <w:sz w:val="24"/>
+          <w:szCs w:val="24"/>
+          <w:vertAlign w:val="superscript"/>
+        </w:rPr>
+        <w:footnoteReference w:customMarkFollows="0" w:id="2"/>
+      </w:r>
       <w:r>
         <w:rPr>
           <w:rtl w:val="0"/>
@@ -1335,6 +1367,14 @@
       </w:pPr>
       <w:r>
         <w:rPr>
+          <w:sz w:val="24"/>
+          <w:szCs w:val="24"/>
+          <w:vertAlign w:val="superscript"/>
+        </w:rPr>
+        <w:footnoteReference w:customMarkFollows="0" w:id="3"/>
+      </w:r>
+      <w:r>
+        <w:rPr>
           <w:rtl w:val="0"/>
         </w:rPr>
       </w:r>
@@ -1832,6 +1872,14 @@
           <w:szCs w:val="24"/>
         </w:rPr>
       </w:pPr>
+      <w:r>
+        <w:rPr>
+          <w:sz w:val="24"/>
+          <w:szCs w:val="24"/>
+          <w:vertAlign w:val="superscript"/>
+        </w:rPr>
+        <w:footnoteReference w:customMarkFollows="0" w:id="4"/>
+      </w:r>
       <w:r>
         <w:rPr>
           <w:rtl w:val="0"/>
@@ -2235,6 +2283,14 @@
         <w:rPr>
           <w:sz w:val="24"/>
           <w:szCs w:val="24"/>
+          <w:vertAlign w:val="superscript"/>
+        </w:rPr>
+        <w:footnoteReference w:customMarkFollows="0" w:id="5"/>
+      </w:r>
+      <w:r>
+        <w:rPr>
+          <w:sz w:val="24"/>
+          <w:szCs w:val="24"/>
           <w:rtl w:val="0"/>
         </w:rPr>
         <w:t xml:space="preserve">insertarProducto.php: este script solo es accesible para el gestor de contenidos, sirve para añadir un nuevo producto a la tienda, consiste en un formulario, que pide el nombre, la descripción, el precio, las unidades y pide una imagen.</w:t>
@@ -2569,6 +2625,14 @@
       </w:pPr>
       <w:r>
         <w:rPr>
+          <w:sz w:val="24"/>
+          <w:szCs w:val="24"/>
+          <w:vertAlign w:val="superscript"/>
+        </w:rPr>
+        <w:footnoteReference w:customMarkFollows="0" w:id="6"/>
+      </w:r>
+      <w:r>
+        <w:rPr>
           <w:rtl w:val="0"/>
         </w:rPr>
       </w:r>
@@ -2895,6 +2959,14 @@
         <w:rPr>
           <w:sz w:val="24"/>
           <w:szCs w:val="24"/>
+          <w:vertAlign w:val="superscript"/>
+        </w:rPr>
+        <w:footnoteReference w:customMarkFollows="0" w:id="7"/>
+      </w:r>
+      <w:r>
+        <w:rPr>
+          <w:sz w:val="24"/>
+          <w:szCs w:val="24"/>
           <w:rtl w:val="0"/>
         </w:rPr>
         <w:t xml:space="preserve">validarInsercion: este script es al que llaman insertarExperiencia.php e insertarProducto.php, además conecta con el script que tiene las funciones para crear la experiencia o producto en la BD.</w:t>
@@ -3358,139 +3430,63 @@
       </w:pPr>
       <w:r>
         <w:rPr>
-          <w:rtl w:val="0"/>
-        </w:rPr>
-      </w:r>
-    </w:p>
-    <w:p>
-      <w:pPr>
-        <w:ind w:left="720" w:firstLine="0"/>
-        <w:rPr>
-          <w:sz w:val="24"/>
-          <w:szCs w:val="24"/>
-        </w:rPr>
-      </w:pPr>
-      <w:r>
-        <w:rPr>
-          <w:rtl w:val="0"/>
-        </w:rPr>
-      </w:r>
-    </w:p>
-    <w:p>
-      <w:pPr>
-        <w:ind w:left="720" w:firstLine="0"/>
-        <w:rPr>
-          <w:sz w:val="24"/>
-          <w:szCs w:val="24"/>
-        </w:rPr>
-      </w:pPr>
-      <w:r>
-        <w:rPr>
-          <w:rtl w:val="0"/>
-        </w:rPr>
-      </w:r>
-    </w:p>
-    <w:p>
-      <w:pPr>
-        <w:ind w:left="720" w:firstLine="0"/>
-        <w:rPr>
-          <w:sz w:val="24"/>
-          <w:szCs w:val="24"/>
-        </w:rPr>
-      </w:pPr>
-      <w:r>
-        <w:rPr>
-          <w:rtl w:val="0"/>
-        </w:rPr>
-      </w:r>
-    </w:p>
-    <w:p>
-      <w:pPr>
-        <w:ind w:left="720" w:firstLine="0"/>
-        <w:rPr>
-          <w:sz w:val="24"/>
-          <w:szCs w:val="24"/>
-        </w:rPr>
-      </w:pPr>
-      <w:r>
-        <w:rPr>
-          <w:rtl w:val="0"/>
-        </w:rPr>
-      </w:r>
-    </w:p>
-    <w:p>
-      <w:pPr>
-        <w:ind w:left="720" w:firstLine="0"/>
-        <w:rPr>
-          <w:sz w:val="24"/>
-          <w:szCs w:val="24"/>
-        </w:rPr>
-      </w:pPr>
-      <w:r>
-        <w:rPr>
-          <w:rtl w:val="0"/>
-        </w:rPr>
-      </w:r>
-    </w:p>
-    <w:p>
-      <w:pPr>
-        <w:ind w:left="720" w:firstLine="0"/>
-        <w:rPr>
-          <w:sz w:val="24"/>
-          <w:szCs w:val="24"/>
-        </w:rPr>
-      </w:pPr>
-      <w:r>
-        <w:rPr>
-          <w:rtl w:val="0"/>
-        </w:rPr>
-      </w:r>
-    </w:p>
-    <w:p>
-      <w:pPr>
-        <w:ind w:left="720" w:firstLine="0"/>
-        <w:rPr>
-          <w:sz w:val="24"/>
-          <w:szCs w:val="24"/>
-        </w:rPr>
-      </w:pPr>
-      <w:r>
-        <w:rPr>
-          <w:rtl w:val="0"/>
-        </w:rPr>
-      </w:r>
-    </w:p>
-    <w:p>
-      <w:pPr>
-        <w:ind w:left="720" w:firstLine="0"/>
-        <w:rPr>
-          <w:sz w:val="24"/>
-          <w:szCs w:val="24"/>
-        </w:rPr>
-      </w:pPr>
-      <w:r>
-        <w:rPr>
-          <w:rtl w:val="0"/>
-        </w:rPr>
-      </w:r>
-    </w:p>
-    <w:p>
-      <w:pPr>
-        <w:ind w:left="720" w:firstLine="0"/>
-        <w:rPr>
-          <w:sz w:val="24"/>
-          <w:szCs w:val="24"/>
-        </w:rPr>
-      </w:pPr>
-      <w:r>
-        <w:rPr>
-          <w:rtl w:val="0"/>
-        </w:rPr>
-      </w:r>
-    </w:p>
-    <w:p>
-      <w:pPr>
-        <w:ind w:left="720" w:firstLine="0"/>
+          <w:sz w:val="24"/>
+          <w:szCs w:val="24"/>
+          <w:vertAlign w:val="superscript"/>
+        </w:rPr>
+        <w:footnoteReference w:customMarkFollows="0" w:id="8"/>
+      </w:r>
+      <w:r>
+        <w:rPr>
+          <w:rtl w:val="0"/>
+        </w:rPr>
+      </w:r>
+    </w:p>
+    <w:p>
+      <w:pPr>
+        <w:ind w:left="720" w:firstLine="0"/>
+        <w:rPr>
+          <w:sz w:val="24"/>
+          <w:szCs w:val="24"/>
+        </w:rPr>
+      </w:pPr>
+      <w:r>
+        <w:rPr>
+          <w:rtl w:val="0"/>
+        </w:rPr>
+      </w:r>
+    </w:p>
+    <w:p>
+      <w:pPr>
+        <w:ind w:left="720" w:firstLine="0"/>
+        <w:rPr>
+          <w:sz w:val="24"/>
+          <w:szCs w:val="24"/>
+        </w:rPr>
+      </w:pPr>
+      <w:r>
+        <w:rPr>
+          <w:rtl w:val="0"/>
+        </w:rPr>
+      </w:r>
+    </w:p>
+    <w:p>
+      <w:pPr>
+        <w:ind w:left="720" w:firstLine="0"/>
+        <w:rPr>
+          <w:sz w:val="24"/>
+          <w:szCs w:val="24"/>
+        </w:rPr>
+      </w:pPr>
+      <w:r>
+        <w:rPr>
+          <w:rtl w:val="0"/>
+        </w:rPr>
+      </w:r>
+    </w:p>
+    <w:p>
+      <w:pPr>
+        <w:ind w:left="0" w:firstLine="0"/>
         <w:rPr>
           <w:sz w:val="24"/>
           <w:szCs w:val="24"/>
@@ -3573,7 +3569,7 @@
                     <pic:cNvPicPr preferRelativeResize="0"/>
                   </pic:nvPicPr>
                   <pic:blipFill>
-                    <a:blip r:embed="rId7"/>
+                    <a:blip r:embed="rId8"/>
                     <a:srcRect b="0" l="0" r="0" t="0"/>
                     <a:stretch>
                       <a:fillRect/>
@@ -3704,6 +3700,14 @@
         <w:rPr>
           <w:sz w:val="24"/>
           <w:szCs w:val="24"/>
+          <w:vertAlign w:val="superscript"/>
+        </w:rPr>
+        <w:footnoteReference w:customMarkFollows="0" w:id="9"/>
+      </w:r>
+      <w:r>
+        <w:rPr>
+          <w:sz w:val="24"/>
+          <w:szCs w:val="24"/>
           <w:rtl w:val="0"/>
         </w:rPr>
         <w:t xml:space="preserve">La tabla producto tiene un nombre, una id que es la clave primaria, una descripción del producto, las unidades que quedan, el precio y la imagen del producto.</w:t>
@@ -4005,6 +4009,271 @@
     </w:sectPr>
   </w:body>
 </w:document>
+</file>
+
+<file path=word/footnotes.xml><?xml version="1.0" encoding="utf-8"?>
+<w:footnotes xmlns:mc="http://schemas.openxmlformats.org/markup-compatibility/2006" xmlns:o="urn:schemas-microsoft-com:office:office" xmlns:r="http://schemas.openxmlformats.org/officeDocument/2006/relationships" xmlns:m="http://schemas.openxmlformats.org/officeDocument/2006/math" xmlns:v="urn:schemas-microsoft-com:vml" xmlns:wp="http://schemas.openxmlformats.org/drawingml/2006/wordprocessingDrawing" xmlns:w10="urn:schemas-microsoft-com:office:word" xmlns:w="http://schemas.openxmlformats.org/wordprocessingml/2006/main" xmlns:wne="http://schemas.microsoft.com/office/word/2006/wordml" xmlns:sl="http://schemas.openxmlformats.org/schemaLibrary/2006/main" xmlns:a="http://schemas.openxmlformats.org/drawingml/2006/main" xmlns:pic="http://schemas.openxmlformats.org/drawingml/2006/picture" xmlns:c="http://schemas.openxmlformats.org/drawingml/2006/chart" xmlns:lc="http://schemas.openxmlformats.org/drawingml/2006/lockedCanvas" xmlns:dgm="http://schemas.openxmlformats.org/drawingml/2006/diagram" xmlns:wps="http://schemas.microsoft.com/office/word/2010/wordprocessingShape" xmlns:wpg="http://schemas.microsoft.com/office/word/2010/wordprocessingGroup" xmlns:w14="http://schemas.microsoft.com/office/word/2010/wordml" xmlns:w15="http://schemas.microsoft.com/office/word/2012/wordml">
+  <w:footnote w:id="1">
+    <w:p>
+      <w:pPr>
+        <w:spacing w:line="240" w:lineRule="auto"/>
+        <w:rPr>
+          <w:sz w:val="20"/>
+          <w:szCs w:val="20"/>
+        </w:rPr>
+      </w:pPr>
+      <w:r>
+        <w:rPr>
+          <w:rStyle w:val="FootnoteReference"/>
+          <w:vertAlign w:val="superscript"/>
+        </w:rPr>
+        <w:footnoteRef/>
+      </w:r>
+      <w:r>
+        <w:rPr>
+          <w:sz w:val="20"/>
+          <w:szCs w:val="20"/>
+          <w:rtl w:val="0"/>
+        </w:rPr>
+        <w:t xml:space="preserve"> </w:t>
+      </w:r>
+    </w:p>
+  </w:footnote>
+  <w:footnote w:id="2">
+    <w:p>
+      <w:pPr>
+        <w:spacing w:line="240" w:lineRule="auto"/>
+        <w:rPr>
+          <w:sz w:val="20"/>
+          <w:szCs w:val="20"/>
+        </w:rPr>
+      </w:pPr>
+      <w:r>
+        <w:rPr>
+          <w:rStyle w:val="FootnoteReference"/>
+          <w:vertAlign w:val="superscript"/>
+        </w:rPr>
+        <w:footnoteRef/>
+      </w:r>
+      <w:r>
+        <w:rPr>
+          <w:sz w:val="20"/>
+          <w:szCs w:val="20"/>
+          <w:rtl w:val="0"/>
+        </w:rPr>
+        <w:t xml:space="preserve"> </w:t>
+      </w:r>
+    </w:p>
+  </w:footnote>
+  <w:footnote w:id="3">
+    <w:p>
+      <w:pPr>
+        <w:spacing w:line="240" w:lineRule="auto"/>
+        <w:rPr>
+          <w:sz w:val="20"/>
+          <w:szCs w:val="20"/>
+        </w:rPr>
+      </w:pPr>
+      <w:r>
+        <w:rPr>
+          <w:rStyle w:val="FootnoteReference"/>
+          <w:vertAlign w:val="superscript"/>
+        </w:rPr>
+        <w:footnoteRef/>
+      </w:r>
+      <w:r>
+        <w:rPr>
+          <w:sz w:val="20"/>
+          <w:szCs w:val="20"/>
+          <w:rtl w:val="0"/>
+        </w:rPr>
+        <w:t xml:space="preserve"> </w:t>
+      </w:r>
+    </w:p>
+  </w:footnote>
+  <w:footnote w:id="4">
+    <w:p>
+      <w:pPr>
+        <w:spacing w:line="240" w:lineRule="auto"/>
+        <w:rPr>
+          <w:sz w:val="20"/>
+          <w:szCs w:val="20"/>
+        </w:rPr>
+      </w:pPr>
+      <w:r>
+        <w:rPr>
+          <w:rStyle w:val="FootnoteReference"/>
+          <w:vertAlign w:val="superscript"/>
+        </w:rPr>
+        <w:footnoteRef/>
+      </w:r>
+      <w:r>
+        <w:rPr>
+          <w:sz w:val="20"/>
+          <w:szCs w:val="20"/>
+          <w:rtl w:val="0"/>
+        </w:rPr>
+        <w:t xml:space="preserve"> </w:t>
+      </w:r>
+    </w:p>
+  </w:footnote>
+  <w:footnote w:id="5">
+    <w:p>
+      <w:pPr>
+        <w:spacing w:line="240" w:lineRule="auto"/>
+        <w:rPr>
+          <w:sz w:val="20"/>
+          <w:szCs w:val="20"/>
+        </w:rPr>
+      </w:pPr>
+      <w:r>
+        <w:rPr>
+          <w:rStyle w:val="FootnoteReference"/>
+          <w:vertAlign w:val="superscript"/>
+        </w:rPr>
+        <w:footnoteRef/>
+      </w:r>
+      <w:r>
+        <w:rPr>
+          <w:sz w:val="20"/>
+          <w:szCs w:val="20"/>
+          <w:rtl w:val="0"/>
+        </w:rPr>
+        <w:t xml:space="preserve"> </w:t>
+      </w:r>
+    </w:p>
+  </w:footnote>
+  <w:footnote w:id="6">
+    <w:p>
+      <w:pPr>
+        <w:spacing w:line="240" w:lineRule="auto"/>
+        <w:rPr>
+          <w:sz w:val="20"/>
+          <w:szCs w:val="20"/>
+        </w:rPr>
+      </w:pPr>
+      <w:r>
+        <w:rPr>
+          <w:rStyle w:val="FootnoteReference"/>
+          <w:vertAlign w:val="superscript"/>
+        </w:rPr>
+        <w:footnoteRef/>
+      </w:r>
+      <w:r>
+        <w:rPr>
+          <w:sz w:val="20"/>
+          <w:szCs w:val="20"/>
+          <w:rtl w:val="0"/>
+        </w:rPr>
+        <w:t xml:space="preserve"> </w:t>
+      </w:r>
+    </w:p>
+  </w:footnote>
+  <w:footnote w:id="7">
+    <w:p>
+      <w:pPr>
+        <w:spacing w:line="240" w:lineRule="auto"/>
+        <w:rPr>
+          <w:sz w:val="20"/>
+          <w:szCs w:val="20"/>
+        </w:rPr>
+      </w:pPr>
+      <w:r>
+        <w:rPr>
+          <w:rStyle w:val="FootnoteReference"/>
+          <w:vertAlign w:val="superscript"/>
+        </w:rPr>
+        <w:footnoteRef/>
+      </w:r>
+      <w:r>
+        <w:rPr>
+          <w:sz w:val="20"/>
+          <w:szCs w:val="20"/>
+          <w:rtl w:val="0"/>
+        </w:rPr>
+        <w:t xml:space="preserve"> </w:t>
+      </w:r>
+    </w:p>
+  </w:footnote>
+  <w:footnote w:id="8">
+    <w:p>
+      <w:pPr>
+        <w:spacing w:line="240" w:lineRule="auto"/>
+        <w:rPr>
+          <w:sz w:val="20"/>
+          <w:szCs w:val="20"/>
+        </w:rPr>
+      </w:pPr>
+      <w:r>
+        <w:rPr>
+          <w:rStyle w:val="FootnoteReference"/>
+          <w:vertAlign w:val="superscript"/>
+        </w:rPr>
+        <w:footnoteRef/>
+      </w:r>
+      <w:r>
+        <w:rPr>
+          <w:sz w:val="20"/>
+          <w:szCs w:val="20"/>
+          <w:rtl w:val="0"/>
+        </w:rPr>
+        <w:t xml:space="preserve"> </w:t>
+      </w:r>
+    </w:p>
+  </w:footnote>
+  <w:footnote w:id="9">
+    <w:p>
+      <w:pPr>
+        <w:spacing w:line="240" w:lineRule="auto"/>
+        <w:rPr>
+          <w:sz w:val="20"/>
+          <w:szCs w:val="20"/>
+        </w:rPr>
+      </w:pPr>
+      <w:r>
+        <w:rPr>
+          <w:rStyle w:val="FootnoteReference"/>
+          <w:vertAlign w:val="superscript"/>
+        </w:rPr>
+        <w:footnoteRef/>
+      </w:r>
+      <w:r>
+        <w:rPr>
+          <w:sz w:val="20"/>
+          <w:szCs w:val="20"/>
+          <w:rtl w:val="0"/>
+        </w:rPr>
+        <w:t xml:space="preserve"> </w:t>
+      </w:r>
+    </w:p>
+  </w:footnote>
+  <w:footnote w:id="0">
+    <w:p>
+      <w:pPr>
+        <w:spacing w:line="240" w:lineRule="auto"/>
+        <w:rPr>
+          <w:sz w:val="20"/>
+          <w:szCs w:val="20"/>
+        </w:rPr>
+      </w:pPr>
+      <w:r>
+        <w:rPr>
+          <w:rStyle w:val="FootnoteReference"/>
+          <w:vertAlign w:val="superscript"/>
+        </w:rPr>
+        <w:footnoteRef/>
+      </w:r>
+      <w:r>
+        <w:rPr>
+          <w:sz w:val="20"/>
+          <w:szCs w:val="20"/>
+          <w:rtl w:val="0"/>
+        </w:rPr>
+        <w:t xml:space="preserve"> </w:t>
+      </w:r>
+    </w:p>
+  </w:footnote>
+</w:footnotes>
 </file>
 
 <file path=word/numbering.xml><?xml version="1.0" encoding="utf-8"?>

</xml_diff>